<commit_message>
Revert "Modiied FlutterTutorial Doc"
This reverts commit 879d527e0f914475d801c70e7292b88b6efeec82.
</commit_message>
<xml_diff>
--- a/FLUTTERTutorial.docx
+++ b/FLUTTERTutorial.docx
@@ -116,94 +116,6 @@
           <w:rFonts w:ascii="Times New Roman" w:hAnsi="Times New Roman" w:cs="Times New Roman"/>
         </w:rPr>
         <w:t>By having only one codebase, developers can streamline the development process, reduce code duplication, and maintain a single code repository for all platforms. This not only saves time and effort but also ensures consistency and easier maintenance of the app across different platforms.</w:t>
-      </w:r>
-    </w:p>
-    <w:p>
-      <w:pPr>
-        <w:jc w:val="both"/>
-        <w:rPr>
-          <w:rFonts w:ascii="Times New Roman" w:hAnsi="Times New Roman" w:cs="Times New Roman"/>
-        </w:rPr>
-      </w:pPr>
-    </w:p>
-    <w:p>
-      <w:pPr>
-        <w:jc w:val="both"/>
-        <w:rPr>
-          <w:rFonts w:ascii="Times New Roman" w:hAnsi="Times New Roman" w:cs="Times New Roman"/>
-        </w:rPr>
-      </w:pPr>
-      <w:r>
-        <w:rPr>
-          <w:rFonts w:ascii="Times New Roman" w:hAnsi="Times New Roman" w:cs="Times New Roman"/>
-        </w:rPr>
-        <w:t>Yes, Flutter does involve two compilation processes, primarily due to its architecture and the use of Dart as its programming language.</w:t>
-      </w:r>
-    </w:p>
-    <w:p>
-      <w:pPr>
-        <w:jc w:val="both"/>
-        <w:rPr>
-          <w:rFonts w:ascii="Times New Roman" w:hAnsi="Times New Roman" w:cs="Times New Roman"/>
-        </w:rPr>
-      </w:pPr>
-    </w:p>
-    <w:p>
-      <w:pPr>
-        <w:jc w:val="both"/>
-        <w:rPr>
-          <w:rFonts w:ascii="Times New Roman" w:hAnsi="Times New Roman" w:cs="Times New Roman"/>
-        </w:rPr>
-      </w:pPr>
-      <w:r>
-        <w:rPr>
-          <w:rFonts w:ascii="Times New Roman" w:hAnsi="Times New Roman" w:cs="Times New Roman"/>
-        </w:rPr>
-        <w:t>Dart Compilation: Dart, the programming language used for Flutter app development, undergoes compilation. Dart code is compiled ahead of time (AOT) or just-in-time (JIT) depending on the platform and the compilation mode. When compiling ahead of time (AOT), Dart code is compiled to native machine code, which improves app startup time and performance. When compiling just-in-time (JIT), Dart code is compiled to machine code at runtime, which allows for hot reload during development.</w:t>
-      </w:r>
-    </w:p>
-    <w:p>
-      <w:pPr>
-        <w:jc w:val="both"/>
-        <w:rPr>
-          <w:rFonts w:ascii="Times New Roman" w:hAnsi="Times New Roman" w:cs="Times New Roman"/>
-        </w:rPr>
-      </w:pPr>
-    </w:p>
-    <w:p>
-      <w:pPr>
-        <w:jc w:val="both"/>
-        <w:rPr>
-          <w:rFonts w:ascii="Times New Roman" w:hAnsi="Times New Roman" w:cs="Times New Roman"/>
-        </w:rPr>
-      </w:pPr>
-      <w:r>
-        <w:rPr>
-          <w:rFonts w:ascii="Times New Roman" w:hAnsi="Times New Roman" w:cs="Times New Roman"/>
-        </w:rPr>
-        <w:t>Flutter Compilation: Flutter itself also involves a compilation process. The Flutter framework, written in Dart, provides a set of widgets and tools for building user interfaces. When you write Flutter code, you are essentially writing code that utilizes the Flutter framework. When you run a Flutter app, the Flutter framework code, along with your Dart code, is compiled and translated into native code specific to the target platform (iOS, Android, web, etc.). This compilation process involves translating Flutter's widget tree into platform-specific UI components.</w:t>
-      </w:r>
-    </w:p>
-    <w:p>
-      <w:pPr>
-        <w:jc w:val="both"/>
-        <w:rPr>
-          <w:rFonts w:ascii="Times New Roman" w:hAnsi="Times New Roman" w:cs="Times New Roman"/>
-        </w:rPr>
-      </w:pPr>
-    </w:p>
-    <w:p>
-      <w:pPr>
-        <w:jc w:val="both"/>
-        <w:rPr>
-          <w:rFonts w:ascii="Times New Roman" w:hAnsi="Times New Roman" w:cs="Times New Roman"/>
-        </w:rPr>
-      </w:pPr>
-      <w:r>
-        <w:rPr>
-          <w:rFonts w:ascii="Times New Roman" w:hAnsi="Times New Roman" w:cs="Times New Roman"/>
-        </w:rPr>
-        <w:t>So, in summary, both Dart and Flutter involve compilation processes, with Dart being compiled either ahead of time or just-in-time, and Flutter code being compiled into native code specific to the target platform.</w:t>
       </w:r>
     </w:p>
     <w:sectPr>

</xml_diff>